<commit_message>
enhance GUI and modify report
</commit_message>
<xml_diff>
--- a/Report.docx
+++ b/Report.docx
@@ -1413,25 +1413,7 @@
           <w:sz w:val="36"/>
           <w:szCs w:val="36"/>
         </w:rPr>
-        <w:t xml:space="preserve"> implementing a compiler for a language closely resembling C++ using Lex and </w:t>
-      </w:r>
-      <w:proofErr w:type="spellStart"/>
-      <w:r>
-        <w:rPr>
-          <w:rFonts w:asciiTheme="majorBidi" w:hAnsiTheme="majorBidi" w:cstheme="majorBidi"/>
-          <w:sz w:val="36"/>
-          <w:szCs w:val="36"/>
-        </w:rPr>
-        <w:t>Yacc</w:t>
-      </w:r>
-      <w:proofErr w:type="spellEnd"/>
-      <w:r>
-        <w:rPr>
-          <w:rFonts w:asciiTheme="majorBidi" w:hAnsiTheme="majorBidi" w:cstheme="majorBidi"/>
-          <w:sz w:val="36"/>
-          <w:szCs w:val="36"/>
-        </w:rPr>
-        <w:t>, aiming to tokenize source code, construct an abstract syntax tree, perform semantic analysis, generate intermediate representation code.</w:t>
+        <w:t xml:space="preserve"> implementing a compiler for a language closely resembling C++ using Lex and Yacc, aiming to tokenize source code, construct an abstract syntax tree, perform semantic analysis, generate intermediate representation code.</w:t>
       </w:r>
     </w:p>
     <w:p>
@@ -2365,16 +2347,7 @@
                 <w:sz w:val="36"/>
                 <w:szCs w:val="36"/>
               </w:rPr>
-              <w:t xml:space="preserve">JMP </w:t>
-            </w:r>
-            <w:proofErr w:type="spellStart"/>
-            <w:r>
-              <w:rPr>
-                <w:rFonts w:asciiTheme="majorBidi" w:hAnsiTheme="majorBidi" w:cstheme="majorBidi"/>
-                <w:sz w:val="36"/>
-                <w:szCs w:val="36"/>
-              </w:rPr>
-              <w:t>EndLabel_</w:t>
+              <w:t>JMP EndLabel_</w:t>
             </w:r>
             <w:r>
               <w:rPr>
@@ -2385,7 +2358,6 @@
               </w:rPr>
               <w:t>LABLE</w:t>
             </w:r>
-            <w:proofErr w:type="spellEnd"/>
           </w:p>
         </w:tc>
         <w:tc>
@@ -2432,16 +2404,7 @@
                 <w:sz w:val="36"/>
                 <w:szCs w:val="36"/>
               </w:rPr>
-              <w:t xml:space="preserve"> </w:t>
-            </w:r>
-            <w:proofErr w:type="spellStart"/>
-            <w:r>
-              <w:rPr>
-                <w:rFonts w:asciiTheme="majorBidi" w:hAnsiTheme="majorBidi" w:cstheme="majorBidi"/>
-                <w:sz w:val="36"/>
-                <w:szCs w:val="36"/>
-              </w:rPr>
-              <w:t>EndLabel_</w:t>
+              <w:t xml:space="preserve"> EndLabel_</w:t>
             </w:r>
             <w:r>
               <w:rPr>
@@ -2452,7 +2415,6 @@
               </w:rPr>
               <w:t>LABLE</w:t>
             </w:r>
-            <w:proofErr w:type="spellEnd"/>
           </w:p>
         </w:tc>
         <w:tc>
@@ -2485,7 +2447,6 @@
                 <w:szCs w:val="36"/>
               </w:rPr>
             </w:pPr>
-            <w:proofErr w:type="spellStart"/>
             <w:r>
               <w:rPr>
                 <w:rFonts w:asciiTheme="majorBidi" w:hAnsiTheme="majorBidi" w:cstheme="majorBidi"/>
@@ -2503,7 +2464,6 @@
               </w:rPr>
               <w:t>LABLE</w:t>
             </w:r>
-            <w:proofErr w:type="spellEnd"/>
           </w:p>
         </w:tc>
         <w:tc>
@@ -2536,7 +2496,6 @@
                 <w:szCs w:val="36"/>
               </w:rPr>
             </w:pPr>
-            <w:proofErr w:type="spellStart"/>
             <w:r>
               <w:rPr>
                 <w:rFonts w:asciiTheme="majorBidi" w:hAnsiTheme="majorBidi" w:cstheme="majorBidi"/>
@@ -2554,7 +2513,6 @@
               </w:rPr>
               <w:t>LABLE</w:t>
             </w:r>
-            <w:proofErr w:type="spellEnd"/>
           </w:p>
         </w:tc>
         <w:tc>
@@ -2920,17 +2878,7 @@
                 <w:sz w:val="44"/>
                 <w:szCs w:val="44"/>
               </w:rPr>
-              <w:t>S</w:t>
-            </w:r>
-            <w:r>
-              <w:rPr>
-                <w:rFonts w:asciiTheme="majorBidi" w:hAnsiTheme="majorBidi" w:cstheme="majorBidi"/>
-                <w:b/>
-                <w:bCs/>
-                <w:sz w:val="44"/>
-                <w:szCs w:val="44"/>
-              </w:rPr>
-              <w:t>ymbol</w:t>
+              <w:t>Symbol</w:t>
             </w:r>
             <w:r>
               <w:rPr>
@@ -2976,6 +2924,7 @@
                 <w:rFonts w:asciiTheme="majorBidi" w:hAnsiTheme="majorBidi" w:cstheme="majorBidi"/>
                 <w:b/>
                 <w:bCs/>
+                <w:noProof/>
                 <w:sz w:val="44"/>
                 <w:szCs w:val="44"/>
               </w:rPr>
@@ -3037,6 +2986,7 @@
                 <w:rFonts w:asciiTheme="majorBidi" w:hAnsiTheme="majorBidi" w:cstheme="majorBidi"/>
                 <w:b/>
                 <w:bCs/>
+                <w:noProof/>
                 <w:sz w:val="44"/>
                 <w:szCs w:val="44"/>
               </w:rPr>
@@ -3098,6 +3048,7 @@
                 <w:rFonts w:asciiTheme="majorBidi" w:hAnsiTheme="majorBidi" w:cstheme="majorBidi"/>
                 <w:b/>
                 <w:bCs/>
+                <w:noProof/>
                 <w:sz w:val="44"/>
                 <w:szCs w:val="44"/>
               </w:rPr>
@@ -3189,6 +3140,7 @@
                 <w:rFonts w:asciiTheme="majorBidi" w:hAnsiTheme="majorBidi" w:cstheme="majorBidi"/>
                 <w:b/>
                 <w:bCs/>
+                <w:noProof/>
                 <w:sz w:val="44"/>
                 <w:szCs w:val="44"/>
               </w:rPr>
@@ -3250,6 +3202,7 @@
                 <w:rFonts w:asciiTheme="majorBidi" w:hAnsiTheme="majorBidi" w:cstheme="majorBidi"/>
                 <w:b/>
                 <w:bCs/>
+                <w:noProof/>
                 <w:sz w:val="44"/>
                 <w:szCs w:val="44"/>
               </w:rPr>
@@ -3311,6 +3264,7 @@
                 <w:rFonts w:asciiTheme="majorBidi" w:hAnsiTheme="majorBidi" w:cstheme="majorBidi"/>
                 <w:b/>
                 <w:bCs/>
+                <w:noProof/>
                 <w:sz w:val="44"/>
                 <w:szCs w:val="44"/>
               </w:rPr>
@@ -3402,6 +3356,7 @@
                 <w:rFonts w:asciiTheme="majorBidi" w:hAnsiTheme="majorBidi" w:cstheme="majorBidi"/>
                 <w:b/>
                 <w:bCs/>
+                <w:noProof/>
                 <w:sz w:val="44"/>
                 <w:szCs w:val="44"/>
               </w:rPr>
@@ -3464,6 +3419,7 @@
                 <w:rFonts w:asciiTheme="majorBidi" w:hAnsiTheme="majorBidi" w:cstheme="majorBidi"/>
                 <w:b/>
                 <w:bCs/>
+                <w:noProof/>
                 <w:sz w:val="44"/>
                 <w:szCs w:val="44"/>
               </w:rPr>
@@ -3525,6 +3481,7 @@
                 <w:rFonts w:asciiTheme="majorBidi" w:hAnsiTheme="majorBidi" w:cstheme="majorBidi"/>
                 <w:b/>
                 <w:bCs/>
+                <w:noProof/>
                 <w:sz w:val="44"/>
                 <w:szCs w:val="44"/>
               </w:rPr>
@@ -3588,6 +3545,7 @@
                 <w:rFonts w:asciiTheme="majorBidi" w:hAnsiTheme="majorBidi" w:cstheme="majorBidi"/>
                 <w:b/>
                 <w:bCs/>
+                <w:noProof/>
                 <w:sz w:val="44"/>
                 <w:szCs w:val="44"/>
               </w:rPr>
@@ -3650,6 +3608,7 @@
                 <w:rFonts w:asciiTheme="majorBidi" w:hAnsiTheme="majorBidi" w:cstheme="majorBidi"/>
                 <w:b/>
                 <w:bCs/>
+                <w:noProof/>
                 <w:sz w:val="44"/>
                 <w:szCs w:val="44"/>
               </w:rPr>
@@ -3711,6 +3670,7 @@
                 <w:rFonts w:asciiTheme="majorBidi" w:hAnsiTheme="majorBidi" w:cstheme="majorBidi"/>
                 <w:b/>
                 <w:bCs/>
+                <w:noProof/>
                 <w:sz w:val="44"/>
                 <w:szCs w:val="44"/>
               </w:rPr>
@@ -3777,6 +3737,7 @@
                 <w:rFonts w:asciiTheme="majorBidi" w:hAnsiTheme="majorBidi" w:cstheme="majorBidi"/>
                 <w:b/>
                 <w:bCs/>
+                <w:noProof/>
                 <w:sz w:val="44"/>
                 <w:szCs w:val="44"/>
               </w:rPr>
@@ -3838,6 +3799,7 @@
                 <w:rFonts w:asciiTheme="majorBidi" w:hAnsiTheme="majorBidi" w:cstheme="majorBidi"/>
                 <w:b/>
                 <w:bCs/>
+                <w:noProof/>
                 <w:sz w:val="44"/>
                 <w:szCs w:val="44"/>
               </w:rPr>
@@ -3899,6 +3861,7 @@
                 <w:rFonts w:asciiTheme="majorBidi" w:hAnsiTheme="majorBidi" w:cstheme="majorBidi"/>
                 <w:b/>
                 <w:bCs/>
+                <w:noProof/>
                 <w:sz w:val="44"/>
                 <w:szCs w:val="44"/>
               </w:rPr>
@@ -3990,6 +3953,7 @@
                 <w:rFonts w:asciiTheme="majorBidi" w:hAnsiTheme="majorBidi" w:cstheme="majorBidi"/>
                 <w:b/>
                 <w:bCs/>
+                <w:noProof/>
                 <w:sz w:val="44"/>
                 <w:szCs w:val="44"/>
               </w:rPr>
@@ -4052,6 +4016,7 @@
                 <w:rFonts w:asciiTheme="majorBidi" w:hAnsiTheme="majorBidi" w:cstheme="majorBidi"/>
                 <w:b/>
                 <w:bCs/>
+                <w:noProof/>
                 <w:sz w:val="44"/>
                 <w:szCs w:val="44"/>
               </w:rPr>
@@ -4113,6 +4078,7 @@
                 <w:rFonts w:asciiTheme="majorBidi" w:hAnsiTheme="majorBidi" w:cstheme="majorBidi"/>
                 <w:b/>
                 <w:bCs/>
+                <w:noProof/>
                 <w:sz w:val="44"/>
                 <w:szCs w:val="44"/>
               </w:rPr>
@@ -4176,6 +4142,7 @@
                 <w:rFonts w:asciiTheme="majorBidi" w:hAnsiTheme="majorBidi" w:cstheme="majorBidi"/>
                 <w:b/>
                 <w:bCs/>
+                <w:noProof/>
                 <w:sz w:val="44"/>
                 <w:szCs w:val="44"/>
               </w:rPr>
@@ -4238,6 +4205,7 @@
                 <w:rFonts w:asciiTheme="majorBidi" w:hAnsiTheme="majorBidi" w:cstheme="majorBidi"/>
                 <w:b/>
                 <w:bCs/>
+                <w:noProof/>
                 <w:sz w:val="44"/>
                 <w:szCs w:val="44"/>
               </w:rPr>
@@ -4299,6 +4267,7 @@
                 <w:rFonts w:asciiTheme="majorBidi" w:hAnsiTheme="majorBidi" w:cstheme="majorBidi"/>
                 <w:b/>
                 <w:bCs/>
+                <w:noProof/>
                 <w:sz w:val="44"/>
                 <w:szCs w:val="44"/>
               </w:rPr>
@@ -4362,6 +4331,7 @@
                 <w:rFonts w:asciiTheme="majorBidi" w:hAnsiTheme="majorBidi" w:cstheme="majorBidi"/>
                 <w:b/>
                 <w:bCs/>
+                <w:noProof/>
                 <w:sz w:val="44"/>
                 <w:szCs w:val="44"/>
               </w:rPr>
@@ -4423,6 +4393,7 @@
                 <w:rFonts w:asciiTheme="majorBidi" w:hAnsiTheme="majorBidi" w:cstheme="majorBidi"/>
                 <w:b/>
                 <w:bCs/>
+                <w:noProof/>
                 <w:sz w:val="44"/>
                 <w:szCs w:val="44"/>
               </w:rPr>
@@ -4484,6 +4455,7 @@
                 <w:rFonts w:asciiTheme="majorBidi" w:hAnsiTheme="majorBidi" w:cstheme="majorBidi"/>
                 <w:b/>
                 <w:bCs/>
+                <w:noProof/>
                 <w:sz w:val="44"/>
                 <w:szCs w:val="44"/>
               </w:rPr>
@@ -4547,6 +4519,7 @@
                 <w:rFonts w:asciiTheme="majorBidi" w:hAnsiTheme="majorBidi" w:cstheme="majorBidi"/>
                 <w:b/>
                 <w:bCs/>
+                <w:noProof/>
                 <w:sz w:val="44"/>
                 <w:szCs w:val="44"/>
               </w:rPr>
@@ -4608,6 +4581,7 @@
                 <w:rFonts w:asciiTheme="majorBidi" w:hAnsiTheme="majorBidi" w:cstheme="majorBidi"/>
                 <w:b/>
                 <w:bCs/>
+                <w:noProof/>
                 <w:sz w:val="44"/>
                 <w:szCs w:val="44"/>
               </w:rPr>
@@ -4669,6 +4643,7 @@
                 <w:rFonts w:asciiTheme="majorBidi" w:hAnsiTheme="majorBidi" w:cstheme="majorBidi"/>
                 <w:b/>
                 <w:bCs/>
+                <w:noProof/>
                 <w:sz w:val="44"/>
                 <w:szCs w:val="44"/>
               </w:rPr>
@@ -4732,6 +4707,7 @@
                 <w:rFonts w:asciiTheme="majorBidi" w:hAnsiTheme="majorBidi" w:cstheme="majorBidi"/>
                 <w:b/>
                 <w:bCs/>
+                <w:noProof/>
                 <w:sz w:val="44"/>
                 <w:szCs w:val="44"/>
               </w:rPr>
@@ -4794,6 +4770,7 @@
                 <w:rFonts w:asciiTheme="majorBidi" w:hAnsiTheme="majorBidi" w:cstheme="majorBidi"/>
                 <w:b/>
                 <w:bCs/>
+                <w:noProof/>
                 <w:sz w:val="44"/>
                 <w:szCs w:val="44"/>
               </w:rPr>
@@ -4855,6 +4832,7 @@
                 <w:rFonts w:asciiTheme="majorBidi" w:hAnsiTheme="majorBidi" w:cstheme="majorBidi"/>
                 <w:b/>
                 <w:bCs/>
+                <w:noProof/>
                 <w:sz w:val="44"/>
                 <w:szCs w:val="44"/>
               </w:rPr>
@@ -4918,6 +4896,7 @@
                 <w:rFonts w:asciiTheme="majorBidi" w:hAnsiTheme="majorBidi" w:cstheme="majorBidi"/>
                 <w:b/>
                 <w:bCs/>
+                <w:noProof/>
                 <w:sz w:val="44"/>
                 <w:szCs w:val="44"/>
               </w:rPr>
@@ -4979,6 +4958,7 @@
                 <w:rFonts w:asciiTheme="majorBidi" w:hAnsiTheme="majorBidi" w:cstheme="majorBidi"/>
                 <w:b/>
                 <w:bCs/>
+                <w:noProof/>
                 <w:sz w:val="44"/>
                 <w:szCs w:val="44"/>
               </w:rPr>
@@ -5040,6 +5020,7 @@
                 <w:rFonts w:asciiTheme="majorBidi" w:hAnsiTheme="majorBidi" w:cstheme="majorBidi"/>
                 <w:b/>
                 <w:bCs/>
+                <w:noProof/>
                 <w:sz w:val="44"/>
                 <w:szCs w:val="44"/>
               </w:rPr>
@@ -5103,6 +5084,7 @@
                 <w:rFonts w:asciiTheme="majorBidi" w:hAnsiTheme="majorBidi" w:cstheme="majorBidi"/>
                 <w:b/>
                 <w:bCs/>
+                <w:noProof/>
                 <w:sz w:val="44"/>
                 <w:szCs w:val="44"/>
               </w:rPr>
@@ -5165,6 +5147,7 @@
                 <w:rFonts w:asciiTheme="majorBidi" w:hAnsiTheme="majorBidi" w:cstheme="majorBidi"/>
                 <w:b/>
                 <w:bCs/>
+                <w:noProof/>
                 <w:sz w:val="44"/>
                 <w:szCs w:val="44"/>
               </w:rPr>
@@ -5226,6 +5209,7 @@
                 <w:rFonts w:asciiTheme="majorBidi" w:hAnsiTheme="majorBidi" w:cstheme="majorBidi"/>
                 <w:b/>
                 <w:bCs/>
+                <w:noProof/>
                 <w:sz w:val="44"/>
                 <w:szCs w:val="44"/>
               </w:rPr>
@@ -5289,6 +5273,7 @@
                 <w:rFonts w:asciiTheme="majorBidi" w:hAnsiTheme="majorBidi" w:cstheme="majorBidi"/>
                 <w:b/>
                 <w:bCs/>
+                <w:noProof/>
                 <w:sz w:val="44"/>
                 <w:szCs w:val="44"/>
               </w:rPr>
@@ -5350,6 +5335,7 @@
                 <w:rFonts w:asciiTheme="majorBidi" w:hAnsiTheme="majorBidi" w:cstheme="majorBidi"/>
                 <w:b/>
                 <w:bCs/>
+                <w:noProof/>
                 <w:sz w:val="44"/>
                 <w:szCs w:val="44"/>
               </w:rPr>
@@ -5516,6 +5502,485 @@
         </w:tc>
       </w:tr>
     </w:tbl>
+    <w:p>
+      <w:pPr>
+        <w:jc w:val="center"/>
+        <w:rPr>
+          <w:rFonts w:asciiTheme="majorBidi" w:hAnsiTheme="majorBidi" w:cstheme="majorBidi"/>
+          <w:b/>
+          <w:bCs/>
+          <w:sz w:val="44"/>
+          <w:szCs w:val="44"/>
+        </w:rPr>
+      </w:pPr>
+    </w:p>
+    <w:p>
+      <w:pPr>
+        <w:jc w:val="center"/>
+        <w:rPr>
+          <w:rFonts w:asciiTheme="majorBidi" w:hAnsiTheme="majorBidi" w:cstheme="majorBidi"/>
+          <w:b/>
+          <w:bCs/>
+          <w:sz w:val="44"/>
+          <w:szCs w:val="44"/>
+        </w:rPr>
+      </w:pPr>
+    </w:p>
+    <w:p>
+      <w:pPr>
+        <w:rPr>
+          <w:rFonts w:asciiTheme="majorBidi" w:hAnsiTheme="majorBidi" w:cstheme="majorBidi"/>
+          <w:b/>
+          <w:bCs/>
+          <w:sz w:val="44"/>
+          <w:szCs w:val="44"/>
+        </w:rPr>
+      </w:pPr>
+      <w:r>
+        <w:rPr>
+          <w:rFonts w:asciiTheme="majorBidi" w:hAnsiTheme="majorBidi" w:cstheme="majorBidi"/>
+          <w:b/>
+          <w:bCs/>
+          <w:sz w:val="44"/>
+          <w:szCs w:val="44"/>
+        </w:rPr>
+        <w:t>5. Workload Distribution</w:t>
+      </w:r>
+    </w:p>
+    <w:tbl>
+      <w:tblPr>
+        <w:tblpPr w:leftFromText="180" w:rightFromText="180" w:vertAnchor="page" w:horzAnchor="margin" w:tblpXSpec="center" w:tblpY="4081"/>
+        <w:tblW w:w="9890" w:type="dxa"/>
+        <w:tblCellMar>
+          <w:top w:w="15" w:type="dxa"/>
+          <w:left w:w="15" w:type="dxa"/>
+          <w:bottom w:w="15" w:type="dxa"/>
+          <w:right w:w="15" w:type="dxa"/>
+        </w:tblCellMar>
+        <w:tblLook w:val="04A0" w:firstRow="1" w:lastRow="0" w:firstColumn="1" w:lastColumn="0" w:noHBand="0" w:noVBand="1"/>
+      </w:tblPr>
+      <w:tblGrid>
+        <w:gridCol w:w="3500"/>
+        <w:gridCol w:w="6390"/>
+      </w:tblGrid>
+      <w:tr>
+        <w:trPr>
+          <w:trHeight w:val="375"/>
+        </w:trPr>
+        <w:tc>
+          <w:tcPr>
+            <w:tcW w:w="3500" w:type="dxa"/>
+            <w:tcBorders>
+              <w:top w:val="single" w:sz="8" w:space="0" w:color="000000"/>
+              <w:left w:val="single" w:sz="8" w:space="0" w:color="000000"/>
+              <w:bottom w:val="single" w:sz="8" w:space="0" w:color="000000"/>
+              <w:right w:val="single" w:sz="8" w:space="0" w:color="000000"/>
+            </w:tcBorders>
+            <w:shd w:val="clear" w:color="auto" w:fill="ADADAD" w:themeFill="background2" w:themeFillShade="BF"/>
+            <w:tcMar>
+              <w:top w:w="100" w:type="dxa"/>
+              <w:left w:w="100" w:type="dxa"/>
+              <w:bottom w:w="100" w:type="dxa"/>
+              <w:right w:w="100" w:type="dxa"/>
+            </w:tcMar>
+            <w:vAlign w:val="center"/>
+            <w:hideMark/>
+          </w:tcPr>
+          <w:p>
+            <w:pPr>
+              <w:spacing w:after="0" w:line="240" w:lineRule="auto"/>
+              <w:jc w:val="center"/>
+              <w:rPr>
+                <w:rFonts w:asciiTheme="majorBidi" w:eastAsia="Times New Roman" w:hAnsiTheme="majorBidi" w:cstheme="majorBidi"/>
+                <w:kern w:val="0"/>
+                <w:sz w:val="24"/>
+                <w:szCs w:val="24"/>
+                <w14:ligatures w14:val="none"/>
+              </w:rPr>
+            </w:pPr>
+            <w:r>
+              <w:rPr>
+                <w:rFonts w:asciiTheme="majorBidi" w:eastAsia="Times New Roman" w:hAnsiTheme="majorBidi" w:cstheme="majorBidi"/>
+                <w:b/>
+                <w:bCs/>
+                <w:color w:val="000000"/>
+                <w:kern w:val="0"/>
+                <w:sz w:val="34"/>
+                <w:szCs w:val="34"/>
+                <w14:ligatures w14:val="none"/>
+              </w:rPr>
+              <w:t>Name</w:t>
+            </w:r>
+          </w:p>
+        </w:tc>
+        <w:tc>
+          <w:tcPr>
+            <w:tcW w:w="6390" w:type="dxa"/>
+            <w:tcBorders>
+              <w:top w:val="single" w:sz="8" w:space="0" w:color="000000"/>
+              <w:left w:val="single" w:sz="8" w:space="0" w:color="000000"/>
+              <w:bottom w:val="single" w:sz="8" w:space="0" w:color="000000"/>
+              <w:right w:val="single" w:sz="8" w:space="0" w:color="000000"/>
+            </w:tcBorders>
+            <w:shd w:val="clear" w:color="auto" w:fill="ADADAD" w:themeFill="background2" w:themeFillShade="BF"/>
+            <w:tcMar>
+              <w:top w:w="100" w:type="dxa"/>
+              <w:left w:w="100" w:type="dxa"/>
+              <w:bottom w:w="100" w:type="dxa"/>
+              <w:right w:w="100" w:type="dxa"/>
+            </w:tcMar>
+            <w:vAlign w:val="center"/>
+            <w:hideMark/>
+          </w:tcPr>
+          <w:p>
+            <w:pPr>
+              <w:spacing w:after="0" w:line="240" w:lineRule="auto"/>
+              <w:jc w:val="center"/>
+              <w:rPr>
+                <w:rFonts w:asciiTheme="majorBidi" w:eastAsia="Times New Roman" w:hAnsiTheme="majorBidi" w:cstheme="majorBidi"/>
+                <w:kern w:val="0"/>
+                <w:sz w:val="24"/>
+                <w:szCs w:val="24"/>
+                <w14:ligatures w14:val="none"/>
+              </w:rPr>
+            </w:pPr>
+            <w:r>
+              <w:rPr>
+                <w:rFonts w:asciiTheme="majorBidi" w:eastAsia="Times New Roman" w:hAnsiTheme="majorBidi" w:cstheme="majorBidi"/>
+                <w:b/>
+                <w:bCs/>
+                <w:color w:val="000000"/>
+                <w:kern w:val="0"/>
+                <w:sz w:val="34"/>
+                <w:szCs w:val="34"/>
+                <w14:ligatures w14:val="none"/>
+              </w:rPr>
+              <w:t>Workload</w:t>
+            </w:r>
+          </w:p>
+        </w:tc>
+      </w:tr>
+      <w:tr>
+        <w:trPr>
+          <w:trHeight w:val="328"/>
+        </w:trPr>
+        <w:tc>
+          <w:tcPr>
+            <w:tcW w:w="3500" w:type="dxa"/>
+            <w:tcBorders>
+              <w:top w:val="single" w:sz="8" w:space="0" w:color="000000"/>
+              <w:left w:val="single" w:sz="8" w:space="0" w:color="000000"/>
+              <w:bottom w:val="single" w:sz="8" w:space="0" w:color="000000"/>
+              <w:right w:val="single" w:sz="8" w:space="0" w:color="000000"/>
+            </w:tcBorders>
+            <w:tcMar>
+              <w:top w:w="100" w:type="dxa"/>
+              <w:left w:w="100" w:type="dxa"/>
+              <w:bottom w:w="100" w:type="dxa"/>
+              <w:right w:w="100" w:type="dxa"/>
+            </w:tcMar>
+            <w:vAlign w:val="center"/>
+            <w:hideMark/>
+          </w:tcPr>
+          <w:p>
+            <w:pPr>
+              <w:bidi/>
+              <w:spacing w:after="0" w:line="240" w:lineRule="auto"/>
+              <w:jc w:val="center"/>
+              <w:rPr>
+                <w:rFonts w:asciiTheme="majorBidi" w:hAnsiTheme="majorBidi" w:cstheme="majorBidi"/>
+                <w:sz w:val="30"/>
+                <w:szCs w:val="30"/>
+              </w:rPr>
+            </w:pPr>
+            <w:r>
+              <w:rPr>
+                <w:rFonts w:asciiTheme="majorBidi" w:hAnsiTheme="majorBidi" w:cstheme="majorBidi"/>
+                <w:sz w:val="30"/>
+                <w:szCs w:val="30"/>
+              </w:rPr>
+              <w:t>Peter Atef</w:t>
+            </w:r>
+          </w:p>
+        </w:tc>
+        <w:tc>
+          <w:tcPr>
+            <w:tcW w:w="6390" w:type="dxa"/>
+            <w:vMerge w:val="restart"/>
+            <w:tcBorders>
+              <w:top w:val="single" w:sz="8" w:space="0" w:color="000000"/>
+              <w:left w:val="single" w:sz="8" w:space="0" w:color="000000"/>
+              <w:right w:val="single" w:sz="8" w:space="0" w:color="000000"/>
+            </w:tcBorders>
+            <w:tcMar>
+              <w:top w:w="100" w:type="dxa"/>
+              <w:left w:w="100" w:type="dxa"/>
+              <w:bottom w:w="100" w:type="dxa"/>
+              <w:right w:w="100" w:type="dxa"/>
+            </w:tcMar>
+            <w:vAlign w:val="center"/>
+            <w:hideMark/>
+          </w:tcPr>
+          <w:p>
+            <w:pPr>
+              <w:spacing w:after="0" w:line="240" w:lineRule="auto"/>
+              <w:jc w:val="center"/>
+              <w:rPr>
+                <w:rFonts w:asciiTheme="majorBidi" w:hAnsiTheme="majorBidi" w:cstheme="majorBidi"/>
+                <w:sz w:val="30"/>
+                <w:szCs w:val="30"/>
+              </w:rPr>
+            </w:pPr>
+            <w:r>
+              <w:rPr>
+                <w:rFonts w:asciiTheme="majorBidi" w:hAnsiTheme="majorBidi" w:cstheme="majorBidi"/>
+                <w:sz w:val="30"/>
+                <w:szCs w:val="30"/>
+              </w:rPr>
+              <w:t>Phase 1 + GUI</w:t>
+            </w:r>
+          </w:p>
+        </w:tc>
+      </w:tr>
+      <w:tr>
+        <w:trPr>
+          <w:trHeight w:val="339"/>
+        </w:trPr>
+        <w:tc>
+          <w:tcPr>
+            <w:tcW w:w="3500" w:type="dxa"/>
+            <w:tcBorders>
+              <w:top w:val="single" w:sz="8" w:space="0" w:color="000000"/>
+              <w:left w:val="single" w:sz="8" w:space="0" w:color="000000"/>
+              <w:bottom w:val="single" w:sz="8" w:space="0" w:color="000000"/>
+              <w:right w:val="single" w:sz="8" w:space="0" w:color="000000"/>
+            </w:tcBorders>
+            <w:tcMar>
+              <w:top w:w="100" w:type="dxa"/>
+              <w:left w:w="100" w:type="dxa"/>
+              <w:bottom w:w="100" w:type="dxa"/>
+              <w:right w:w="100" w:type="dxa"/>
+            </w:tcMar>
+            <w:vAlign w:val="center"/>
+            <w:hideMark/>
+          </w:tcPr>
+          <w:p>
+            <w:pPr>
+              <w:bidi/>
+              <w:spacing w:after="0" w:line="240" w:lineRule="auto"/>
+              <w:jc w:val="center"/>
+              <w:rPr>
+                <w:rFonts w:asciiTheme="majorBidi" w:hAnsiTheme="majorBidi" w:cstheme="majorBidi"/>
+                <w:sz w:val="30"/>
+                <w:szCs w:val="30"/>
+              </w:rPr>
+            </w:pPr>
+            <w:r>
+              <w:rPr>
+                <w:rFonts w:asciiTheme="majorBidi" w:hAnsiTheme="majorBidi" w:cstheme="majorBidi"/>
+                <w:sz w:val="30"/>
+                <w:szCs w:val="30"/>
+              </w:rPr>
+              <w:t>Bemoi Erian</w:t>
+            </w:r>
+          </w:p>
+        </w:tc>
+        <w:tc>
+          <w:tcPr>
+            <w:tcW w:w="6390" w:type="dxa"/>
+            <w:vMerge/>
+            <w:tcBorders>
+              <w:left w:val="single" w:sz="8" w:space="0" w:color="000000"/>
+              <w:bottom w:val="single" w:sz="8" w:space="0" w:color="000000"/>
+              <w:right w:val="single" w:sz="8" w:space="0" w:color="000000"/>
+            </w:tcBorders>
+            <w:tcMar>
+              <w:top w:w="100" w:type="dxa"/>
+              <w:left w:w="100" w:type="dxa"/>
+              <w:bottom w:w="100" w:type="dxa"/>
+              <w:right w:w="100" w:type="dxa"/>
+            </w:tcMar>
+            <w:vAlign w:val="center"/>
+            <w:hideMark/>
+          </w:tcPr>
+          <w:p>
+            <w:pPr>
+              <w:spacing w:after="0" w:line="240" w:lineRule="auto"/>
+              <w:jc w:val="center"/>
+              <w:rPr>
+                <w:rFonts w:asciiTheme="majorBidi" w:hAnsiTheme="majorBidi" w:cstheme="majorBidi"/>
+                <w:sz w:val="30"/>
+                <w:szCs w:val="30"/>
+              </w:rPr>
+            </w:pPr>
+          </w:p>
+        </w:tc>
+      </w:tr>
+      <w:tr>
+        <w:trPr>
+          <w:trHeight w:val="328"/>
+        </w:trPr>
+        <w:tc>
+          <w:tcPr>
+            <w:tcW w:w="3500" w:type="dxa"/>
+            <w:tcBorders>
+              <w:top w:val="single" w:sz="8" w:space="0" w:color="000000"/>
+              <w:left w:val="single" w:sz="8" w:space="0" w:color="000000"/>
+              <w:bottom w:val="single" w:sz="8" w:space="0" w:color="000000"/>
+              <w:right w:val="single" w:sz="8" w:space="0" w:color="000000"/>
+            </w:tcBorders>
+            <w:tcMar>
+              <w:top w:w="100" w:type="dxa"/>
+              <w:left w:w="100" w:type="dxa"/>
+              <w:bottom w:w="100" w:type="dxa"/>
+              <w:right w:w="100" w:type="dxa"/>
+            </w:tcMar>
+            <w:vAlign w:val="center"/>
+          </w:tcPr>
+          <w:p>
+            <w:pPr>
+              <w:bidi/>
+              <w:spacing w:after="0" w:line="240" w:lineRule="auto"/>
+              <w:jc w:val="center"/>
+              <w:rPr>
+                <w:rFonts w:asciiTheme="majorBidi" w:hAnsiTheme="majorBidi" w:cstheme="majorBidi"/>
+                <w:sz w:val="30"/>
+                <w:szCs w:val="30"/>
+              </w:rPr>
+            </w:pPr>
+            <w:r>
+              <w:rPr>
+                <w:rFonts w:asciiTheme="majorBidi" w:hAnsiTheme="majorBidi" w:cstheme="majorBidi"/>
+                <w:sz w:val="30"/>
+                <w:szCs w:val="30"/>
+              </w:rPr>
+              <w:t>Mark Yasser</w:t>
+            </w:r>
+          </w:p>
+        </w:tc>
+        <w:tc>
+          <w:tcPr>
+            <w:tcW w:w="6390" w:type="dxa"/>
+            <w:vMerge w:val="restart"/>
+            <w:tcBorders>
+              <w:top w:val="single" w:sz="8" w:space="0" w:color="000000"/>
+              <w:left w:val="single" w:sz="8" w:space="0" w:color="000000"/>
+              <w:right w:val="single" w:sz="8" w:space="0" w:color="000000"/>
+            </w:tcBorders>
+            <w:tcMar>
+              <w:top w:w="100" w:type="dxa"/>
+              <w:left w:w="100" w:type="dxa"/>
+              <w:bottom w:w="100" w:type="dxa"/>
+              <w:right w:w="100" w:type="dxa"/>
+            </w:tcMar>
+            <w:vAlign w:val="center"/>
+          </w:tcPr>
+          <w:p>
+            <w:pPr>
+              <w:spacing w:after="0" w:line="240" w:lineRule="auto"/>
+              <w:jc w:val="center"/>
+              <w:rPr>
+                <w:rFonts w:asciiTheme="majorBidi" w:hAnsiTheme="majorBidi" w:cstheme="majorBidi"/>
+                <w:sz w:val="30"/>
+                <w:szCs w:val="30"/>
+              </w:rPr>
+            </w:pPr>
+            <w:r>
+              <w:rPr>
+                <w:rFonts w:asciiTheme="majorBidi" w:hAnsiTheme="majorBidi" w:cstheme="majorBidi"/>
+                <w:sz w:val="30"/>
+                <w:szCs w:val="30"/>
+              </w:rPr>
+              <w:t>Phase 2</w:t>
+            </w:r>
+          </w:p>
+        </w:tc>
+      </w:tr>
+      <w:tr>
+        <w:trPr>
+          <w:trHeight w:val="328"/>
+        </w:trPr>
+        <w:tc>
+          <w:tcPr>
+            <w:tcW w:w="3500" w:type="dxa"/>
+            <w:tcBorders>
+              <w:top w:val="single" w:sz="8" w:space="0" w:color="000000"/>
+              <w:left w:val="single" w:sz="8" w:space="0" w:color="000000"/>
+              <w:bottom w:val="single" w:sz="8" w:space="0" w:color="000000"/>
+              <w:right w:val="single" w:sz="8" w:space="0" w:color="000000"/>
+            </w:tcBorders>
+            <w:tcMar>
+              <w:top w:w="100" w:type="dxa"/>
+              <w:left w:w="100" w:type="dxa"/>
+              <w:bottom w:w="100" w:type="dxa"/>
+              <w:right w:w="100" w:type="dxa"/>
+            </w:tcMar>
+            <w:vAlign w:val="center"/>
+          </w:tcPr>
+          <w:p>
+            <w:pPr>
+              <w:bidi/>
+              <w:spacing w:after="0" w:line="240" w:lineRule="auto"/>
+              <w:jc w:val="center"/>
+              <w:rPr>
+                <w:rFonts w:asciiTheme="majorBidi" w:hAnsiTheme="majorBidi" w:cstheme="majorBidi"/>
+                <w:sz w:val="30"/>
+                <w:szCs w:val="30"/>
+              </w:rPr>
+            </w:pPr>
+            <w:r>
+              <w:rPr>
+                <w:rFonts w:asciiTheme="majorBidi" w:hAnsiTheme="majorBidi" w:cstheme="majorBidi"/>
+                <w:sz w:val="30"/>
+                <w:szCs w:val="30"/>
+              </w:rPr>
+              <w:t>Karim Mahmoud Kamal</w:t>
+            </w:r>
+          </w:p>
+        </w:tc>
+        <w:tc>
+          <w:tcPr>
+            <w:tcW w:w="6390" w:type="dxa"/>
+            <w:vMerge/>
+            <w:tcBorders>
+              <w:left w:val="single" w:sz="8" w:space="0" w:color="000000"/>
+              <w:bottom w:val="single" w:sz="8" w:space="0" w:color="000000"/>
+              <w:right w:val="single" w:sz="8" w:space="0" w:color="000000"/>
+            </w:tcBorders>
+            <w:tcMar>
+              <w:top w:w="100" w:type="dxa"/>
+              <w:left w:w="100" w:type="dxa"/>
+              <w:bottom w:w="100" w:type="dxa"/>
+              <w:right w:w="100" w:type="dxa"/>
+            </w:tcMar>
+            <w:vAlign w:val="center"/>
+          </w:tcPr>
+          <w:p>
+            <w:pPr>
+              <w:spacing w:after="0" w:line="240" w:lineRule="auto"/>
+              <w:jc w:val="center"/>
+              <w:rPr>
+                <w:rFonts w:asciiTheme="majorBidi" w:hAnsiTheme="majorBidi" w:cstheme="majorBidi"/>
+                <w:sz w:val="30"/>
+                <w:szCs w:val="30"/>
+              </w:rPr>
+            </w:pPr>
+          </w:p>
+        </w:tc>
+      </w:tr>
+    </w:tbl>
+    <w:p>
+      <w:pPr>
+        <w:ind w:firstLine="720"/>
+        <w:rPr>
+          <w:rFonts w:asciiTheme="majorBidi" w:eastAsia="Times New Roman" w:hAnsiTheme="majorBidi" w:cstheme="majorBidi"/>
+          <w:kern w:val="0"/>
+          <w:sz w:val="28"/>
+          <w:szCs w:val="28"/>
+          <w14:ligatures w14:val="none"/>
+        </w:rPr>
+      </w:pPr>
+    </w:p>
     <w:p>
       <w:pPr>
         <w:jc w:val="center"/>

</xml_diff>